<commit_message>
mapeo Control de Asistencia/Mapeo - Control de Asistencia.docx
</commit_message>
<xml_diff>
--- a/MER/Control de Asistencia/Mapeo - Control de Asistencia.docx
+++ b/MER/Control de Asistencia/Mapeo - Control de Asistencia.docx
@@ -7,10 +7,7 @@
         <w:pStyle w:val="Ttulo1"/>
       </w:pPr>
       <w:r>
-        <w:t>MER DEL NEGOCIO  DE CONTROL DE A</w:t>
-      </w:r>
-      <w:r>
-        <w:t>SISTENCIA</w:t>
+        <w:t>MER DEL NEGOCIO  DE CONTROL DE ASISTENCIA</w:t>
       </w:r>
     </w:p>
     <w:p>
@@ -402,12 +399,14 @@
       <w:r>
         <w:t xml:space="preserve"> + </w:t>
       </w:r>
+      <w:proofErr w:type="gramStart"/>
       <w:r>
         <w:rPr>
           <w:u w:val="dotted"/>
         </w:rPr>
         <w:t>codigoRA</w:t>
       </w:r>
+      <w:proofErr w:type="gramEnd"/>
     </w:p>
     <w:p>
       <w:pPr>
@@ -560,639 +559,648 @@
     <w:p/>
     <w:p>
       <w:pPr>
+        <w:rPr>
+          <w:rFonts w:asciiTheme="majorHAnsi" w:eastAsiaTheme="majorEastAsia" w:hAnsiTheme="majorHAnsi" w:cstheme="majorBidi"/>
+          <w:b/>
+          <w:bCs/>
+          <w:color w:val="365F91" w:themeColor="accent1" w:themeShade="BF"/>
+          <w:sz w:val="28"/>
+          <w:szCs w:val="28"/>
+        </w:rPr>
+      </w:pPr>
+      <w:r>
+        <w:br w:type="page"/>
+      </w:r>
+    </w:p>
+    <w:p>
+      <w:pPr>
         <w:pStyle w:val="Ttulo1"/>
       </w:pPr>
-      <w:r>
-        <w:t>MAPEO</w:t>
-      </w:r>
-      <w:r>
-        <w:t xml:space="preserve"> DE CONTROL DE A</w:t>
-      </w:r>
-      <w:r>
-        <w:t>SISTENCIA</w:t>
-      </w:r>
-    </w:p>
-    <w:p>
-      <w:pPr>
-        <w:spacing w:line="240" w:lineRule="auto"/>
-        <w:rPr>
-          <w:b/>
-        </w:rPr>
-      </w:pPr>
-    </w:p>
-    <w:p>
-      <w:pPr>
-        <w:spacing w:line="240" w:lineRule="auto"/>
-      </w:pPr>
-      <w:r>
-        <w:rPr>
-          <w:b/>
-        </w:rPr>
-        <w:t>Empleado</w:t>
-      </w:r>
-      <w:r>
-        <w:rPr>
-          <w:b/>
-        </w:rPr>
-        <w:t xml:space="preserve"> = </w:t>
-      </w:r>
-      <w:r>
-        <w:rPr>
-          <w:u w:val="single"/>
-        </w:rPr>
-        <w:t>OIDEmpleado</w:t>
-      </w:r>
-      <w:r>
-        <w:rPr>
-          <w:b/>
-        </w:rPr>
-        <w:t xml:space="preserve"> + </w:t>
-      </w:r>
-      <w:r>
-        <w:t>nroLegajo</w:t>
-      </w:r>
-      <w:r>
-        <w:t xml:space="preserve"> + apellido + nombre</w:t>
-      </w:r>
-    </w:p>
-    <w:p>
-      <w:pPr>
-        <w:spacing w:line="240" w:lineRule="auto"/>
-      </w:pPr>
-      <w:r>
-        <w:rPr>
-          <w:b/>
-        </w:rPr>
-        <w:t xml:space="preserve">RégimenAsignado </w:t>
-      </w:r>
-      <w:r>
-        <w:rPr>
-          <w:b/>
-        </w:rPr>
-        <w:t>=</w:t>
-      </w:r>
-      <w:r>
-        <w:rPr>
-          <w:b/>
-        </w:rPr>
-        <w:t xml:space="preserve"> </w:t>
-      </w:r>
-      <w:r>
-        <w:rPr>
-          <w:u w:val="single"/>
-        </w:rPr>
-        <w:t>OIDRA</w:t>
-      </w:r>
-      <w:r>
-        <w:rPr>
-          <w:b/>
-        </w:rPr>
-        <w:t xml:space="preserve"> </w:t>
-      </w:r>
-      <w:r>
-        <w:t xml:space="preserve">+ </w:t>
-      </w:r>
-      <w:r>
-        <w:rPr>
-          <w:i/>
-          <w:u w:val="dotted"/>
-        </w:rPr>
-        <w:t>OIDEmpleado</w:t>
-      </w:r>
-      <w:r>
-        <w:t xml:space="preserve"> + </w:t>
-      </w:r>
-      <w:r>
-        <w:rPr>
-          <w:i/>
-          <w:u w:val="dotted"/>
-        </w:rPr>
-        <w:t>OIDOficina</w:t>
-      </w:r>
-      <w:r>
-        <w:t xml:space="preserve"> + </w:t>
-      </w:r>
-      <w:r>
-        <w:rPr>
-          <w:i/>
-          <w:u w:val="dotted"/>
-        </w:rPr>
-        <w:t>OIDRH</w:t>
-      </w:r>
-      <w:r>
-        <w:t xml:space="preserve"> + </w:t>
-      </w:r>
-      <w:r>
-        <w:rPr>
-          <w:i/>
-          <w:u w:val="dotted"/>
-        </w:rPr>
-        <w:t>OIDTCH</w:t>
-      </w:r>
-      <w:r>
-        <w:t xml:space="preserve"> </w:t>
-      </w:r>
-      <w:r>
-        <w:t xml:space="preserve"> + fechaDesde + </w:t>
-      </w:r>
-      <w:r>
-        <w:t>f</w:t>
-      </w:r>
-      <w:r>
-        <w:t>echaHasta</w:t>
-      </w:r>
-    </w:p>
-    <w:p>
-      <w:pPr>
-        <w:spacing w:line="240" w:lineRule="auto"/>
-      </w:pPr>
-      <w:r>
-        <w:rPr>
-          <w:b/>
-        </w:rPr>
-        <w:t>HorarioRegimen</w:t>
-      </w:r>
-      <w:r>
-        <w:t xml:space="preserve"> = </w:t>
-      </w:r>
-      <w:r>
-        <w:t xml:space="preserve"> </w:t>
-      </w:r>
-      <w:r>
-        <w:rPr>
-          <w:u w:val="single"/>
-        </w:rPr>
-        <w:t>OIDHR</w:t>
-      </w:r>
-      <w:r>
-        <w:t xml:space="preserve"> </w:t>
-      </w:r>
-      <w:r>
-        <w:t>+ horaDesde + horaHasta + nombreDia</w:t>
-      </w:r>
-    </w:p>
-    <w:p>
-      <w:pPr>
-        <w:rPr>
-          <w:lang w:val="en-US"/>
-        </w:rPr>
-      </w:pPr>
-      <w:r>
-        <w:rPr>
-          <w:b/>
-          <w:lang w:val="en-US"/>
-        </w:rPr>
-        <w:t>HorarioReg/RegimenHor =</w:t>
-      </w:r>
-      <w:r>
-        <w:rPr>
-          <w:u w:val="single"/>
-          <w:lang w:val="en-US"/>
-        </w:rPr>
-        <w:t>OIDHR-RH</w:t>
-      </w:r>
-      <w:r>
-        <w:rPr>
-          <w:lang w:val="en-US"/>
-        </w:rPr>
-        <w:t xml:space="preserve"> +</w:t>
-      </w:r>
-      <w:r>
-        <w:rPr>
-          <w:b/>
-          <w:lang w:val="en-US"/>
-        </w:rPr>
-        <w:t xml:space="preserve"> </w:t>
-      </w:r>
-      <w:r>
-        <w:rPr>
-          <w:i/>
-          <w:u w:val="dotted"/>
-          <w:lang w:val="en-US"/>
-        </w:rPr>
-        <w:t>OIDRH</w:t>
-      </w:r>
-      <w:r>
-        <w:rPr>
-          <w:i/>
-          <w:lang w:val="en-US"/>
-        </w:rPr>
-        <w:t xml:space="preserve"> + </w:t>
-      </w:r>
-      <w:r>
-        <w:rPr>
-          <w:i/>
-          <w:u w:val="dotted"/>
-          <w:lang w:val="en-US"/>
-        </w:rPr>
-        <w:t>OIDHR</w:t>
-      </w:r>
-      <w:r>
-        <w:rPr>
-          <w:u w:val="single"/>
-          <w:lang w:val="en-US"/>
-        </w:rPr>
-        <w:t xml:space="preserve"> </w:t>
-      </w:r>
-    </w:p>
-    <w:p>
-      <w:pPr>
-        <w:spacing w:line="240" w:lineRule="auto"/>
-      </w:pPr>
-      <w:r>
-        <w:rPr>
-          <w:b/>
-        </w:rPr>
-        <w:lastRenderedPageBreak/>
-        <w:t>RégimenHorario</w:t>
-      </w:r>
-      <w:r>
-        <w:t xml:space="preserve"> = </w:t>
-      </w:r>
-      <w:r>
-        <w:rPr>
-          <w:u w:val="single"/>
-        </w:rPr>
-        <w:t>OIDRH</w:t>
-      </w:r>
-      <w:r>
-        <w:t xml:space="preserve"> </w:t>
-      </w:r>
-      <w:r>
-        <w:t>+ nombre</w:t>
-      </w:r>
-    </w:p>
-    <w:p>
-      <w:pPr>
-        <w:spacing w:line="240" w:lineRule="auto"/>
-      </w:pPr>
-      <w:r>
-        <w:rPr>
-          <w:b/>
-        </w:rPr>
-        <w:t xml:space="preserve">TipoControlHorario </w:t>
-      </w:r>
-      <w:r>
-        <w:t xml:space="preserve">= </w:t>
-      </w:r>
-      <w:r>
-        <w:rPr>
-          <w:u w:val="single"/>
-        </w:rPr>
-        <w:t>OIDTCH</w:t>
-      </w:r>
-      <w:r>
-        <w:rPr>
-          <w:b/>
-        </w:rPr>
-        <w:t xml:space="preserve"> </w:t>
-      </w:r>
-      <w:r>
-        <w:t>+ descripción</w:t>
-      </w:r>
-    </w:p>
-    <w:p>
-      <w:pPr>
-        <w:spacing w:line="240" w:lineRule="auto"/>
-        <w:rPr>
-          <w:u w:val="single"/>
-        </w:rPr>
-      </w:pPr>
-      <w:r>
-        <w:rPr>
-          <w:b/>
-        </w:rPr>
-        <w:t xml:space="preserve">Oficina = </w:t>
-      </w:r>
-      <w:r>
-        <w:rPr>
-          <w:u w:val="single"/>
-        </w:rPr>
-        <w:t>OIDOficina</w:t>
-      </w:r>
-    </w:p>
-    <w:p>
-      <w:pPr>
-        <w:spacing w:line="240" w:lineRule="auto"/>
-        <w:rPr>
-          <w:b/>
-        </w:rPr>
-      </w:pPr>
-      <w:r>
-        <w:rPr>
-          <w:b/>
-        </w:rPr>
-        <w:t>RelojPersonal</w:t>
-      </w:r>
-      <w:r>
-        <w:t xml:space="preserve"> =</w:t>
-      </w:r>
-      <w:r>
-        <w:t xml:space="preserve"> </w:t>
-      </w:r>
-      <w:r>
-        <w:rPr>
-          <w:u w:val="single"/>
-        </w:rPr>
-        <w:t>OIDRP</w:t>
-      </w:r>
-      <w:r>
-        <w:t xml:space="preserve"> </w:t>
-      </w:r>
-      <w:r>
-        <w:t>+ numeroSerie  +</w:t>
-      </w:r>
-      <w:r>
-        <w:t xml:space="preserve"> </w:t>
-      </w:r>
-      <w:r>
-        <w:rPr>
-          <w:i/>
-          <w:u w:val="dotted"/>
-        </w:rPr>
-        <w:t>OIDModelo</w:t>
-      </w:r>
-    </w:p>
-    <w:p>
-      <w:r>
-        <w:rPr>
-          <w:b/>
-        </w:rPr>
-        <w:t>Reloj/Oficina</w:t>
-      </w:r>
-      <w:r>
-        <w:t xml:space="preserve"> =</w:t>
-      </w:r>
-      <w:r>
-        <w:rPr>
-          <w:u w:val="single"/>
-        </w:rPr>
-        <w:t>OIDRelojOficina</w:t>
-      </w:r>
-      <w:r>
-        <w:t xml:space="preserve"> +</w:t>
-      </w:r>
-      <w:r>
-        <w:rPr>
-          <w:i/>
-        </w:rPr>
-        <w:t xml:space="preserve"> </w:t>
-      </w:r>
-      <w:r>
-        <w:rPr>
-          <w:i/>
-          <w:u w:val="dotted"/>
-        </w:rPr>
-        <w:t>OIDReloj</w:t>
-      </w:r>
-      <w:r>
-        <w:rPr>
-          <w:i/>
-        </w:rPr>
-        <w:t xml:space="preserve"> + </w:t>
-      </w:r>
-      <w:r>
-        <w:rPr>
-          <w:i/>
-          <w:u w:val="dotted"/>
-        </w:rPr>
-        <w:t>OIDOficina</w:t>
-      </w:r>
-    </w:p>
-    <w:p>
-      <w:pPr>
-        <w:spacing w:line="240" w:lineRule="auto"/>
-      </w:pPr>
-      <w:r>
-        <w:rPr>
-          <w:b/>
-        </w:rPr>
-        <w:t>Marcada</w:t>
-      </w:r>
-      <w:r>
-        <w:t xml:space="preserve"> =</w:t>
-      </w:r>
-      <w:r>
-        <w:rPr>
-          <w:u w:val="single"/>
-        </w:rPr>
-        <w:t>OIDMarcada</w:t>
-      </w:r>
-      <w:r>
-        <w:rPr>
-          <w:b/>
-        </w:rPr>
-        <w:t xml:space="preserve"> + </w:t>
-      </w:r>
-      <w:r>
-        <w:rPr>
-          <w:i/>
-          <w:u w:val="dotted"/>
-        </w:rPr>
-        <w:t>OIDHR</w:t>
-      </w:r>
-      <w:r>
-        <w:rPr>
-          <w:b/>
-        </w:rPr>
-        <w:t xml:space="preserve"> + </w:t>
-      </w:r>
-      <w:r>
-        <w:rPr>
-          <w:i/>
-          <w:u w:val="dotted"/>
-        </w:rPr>
-        <w:t>OIDEmpleado</w:t>
-      </w:r>
-      <w:r>
-        <w:rPr>
-          <w:b/>
-        </w:rPr>
-        <w:t xml:space="preserve"> + </w:t>
-      </w:r>
-      <w:r>
-        <w:rPr>
-          <w:i/>
-          <w:u w:val="dotted"/>
-        </w:rPr>
-        <w:t>OIDRP</w:t>
-      </w:r>
-      <w:r>
-        <w:rPr>
-          <w:b/>
-        </w:rPr>
-        <w:t xml:space="preserve"> + </w:t>
-      </w:r>
-      <w:r>
-        <w:rPr>
-          <w:i/>
-          <w:u w:val="dotted"/>
-        </w:rPr>
-        <w:t>OIDRA</w:t>
-      </w:r>
-      <w:r>
-        <w:rPr>
-          <w:b/>
-        </w:rPr>
-        <w:t xml:space="preserve"> </w:t>
-      </w:r>
-      <w:r>
-        <w:t>+</w:t>
-      </w:r>
-      <w:r>
-        <w:t xml:space="preserve"> </w:t>
-      </w:r>
-      <w:r>
-        <w:t xml:space="preserve">fecha + horaEntrada + horaSalida </w:t>
-      </w:r>
-      <w:r>
-        <w:t>+ vali</w:t>
-      </w:r>
-      <w:r>
-        <w:t>dez</w:t>
-      </w:r>
-    </w:p>
-    <w:p>
-      <w:pPr>
-        <w:spacing w:line="240" w:lineRule="auto"/>
-      </w:pPr>
-      <w:r>
-        <w:rPr>
-          <w:b/>
-        </w:rPr>
-        <w:t>Modelo</w:t>
-      </w:r>
-      <w:r>
-        <w:t xml:space="preserve"> = </w:t>
-      </w:r>
-      <w:r>
-        <w:rPr>
-          <w:u w:val="single"/>
-        </w:rPr>
-        <w:t>OIDModelo</w:t>
-      </w:r>
-      <w:r>
-        <w:t xml:space="preserve"> + </w:t>
-      </w:r>
-      <w:r>
-        <w:t>nombreModelo</w:t>
-      </w:r>
-      <w:r>
-        <w:t xml:space="preserve"> + </w:t>
-      </w:r>
-      <w:r>
-        <w:rPr>
-          <w:i/>
-          <w:u w:val="dotted"/>
-        </w:rPr>
-        <w:t>OIDFabricante</w:t>
-      </w:r>
-    </w:p>
-    <w:p>
-      <w:pPr>
-        <w:spacing w:line="240" w:lineRule="auto"/>
-        <w:rPr>
-          <w:u w:val="single"/>
-        </w:rPr>
-      </w:pPr>
-      <w:r>
-        <w:rPr>
-          <w:b/>
-        </w:rPr>
-        <w:t>Fabricante</w:t>
-      </w:r>
-      <w:r>
-        <w:t xml:space="preserve"> = </w:t>
-      </w:r>
-      <w:r>
-        <w:rPr>
-          <w:u w:val="single"/>
-        </w:rPr>
-        <w:t>OIDFabricante</w:t>
-      </w:r>
-      <w:r>
-        <w:t xml:space="preserve"> </w:t>
-      </w:r>
-      <w:r>
-        <w:t xml:space="preserve"> + </w:t>
-      </w:r>
-      <w:r>
-        <w:t>nombreFabricante</w:t>
-      </w:r>
-    </w:p>
-    <w:p>
-      <w:r>
-        <w:rPr>
-          <w:b/>
-        </w:rPr>
-        <w:t>VigenciaRangoTardanza</w:t>
-      </w:r>
-      <w:r>
-        <w:t xml:space="preserve"> = </w:t>
-      </w:r>
-      <w:r>
-        <w:rPr>
-          <w:u w:val="single"/>
-        </w:rPr>
-        <w:t>OID</w:t>
-      </w:r>
-      <w:r>
-        <w:rPr>
-          <w:u w:val="single"/>
-        </w:rPr>
-        <w:t>VRT</w:t>
-      </w:r>
-      <w:r>
-        <w:t xml:space="preserve"> + </w:t>
-      </w:r>
-      <w:r>
-        <w:t>fechaDesde + fechaHasta</w:t>
-      </w:r>
-      <w:r>
-        <w:t xml:space="preserve"> + </w:t>
-      </w:r>
-      <w:r>
-        <w:rPr>
-          <w:i/>
-          <w:u w:val="dotted"/>
-        </w:rPr>
-        <w:t>OIDRT</w:t>
-      </w:r>
-    </w:p>
-    <w:p>
-      <w:r>
-        <w:rPr>
-          <w:b/>
-        </w:rPr>
-        <w:t xml:space="preserve">RangoDeTardanza = </w:t>
-      </w:r>
-      <w:r>
-        <w:rPr>
-          <w:u w:val="single"/>
-        </w:rPr>
-        <w:t>OIDRT</w:t>
-      </w:r>
-      <w:r>
-        <w:t xml:space="preserve"> </w:t>
-      </w:r>
-      <w:r>
-        <w:t xml:space="preserve">+ minutosDesde + minutosHasta + </w:t>
-      </w:r>
-      <w:r>
-        <w:t>cdadDiasPerdon</w:t>
-      </w:r>
-      <w:r>
-        <w:t xml:space="preserve"> + porcentajeDescuento + </w:t>
-      </w:r>
-      <w:r>
-        <w:rPr>
-          <w:i/>
-          <w:u w:val="dotted"/>
-        </w:rPr>
-        <w:t>OIDVRT</w:t>
-      </w:r>
       <w:bookmarkStart w:id="0" w:name="_GoBack"/>
       <w:bookmarkEnd w:id="0"/>
+      <w:r>
+        <w:lastRenderedPageBreak/>
+        <w:t>MAPEO DE CONTROL DE ASISTENCIA</w:t>
+      </w:r>
+    </w:p>
+    <w:p>
+      <w:pPr>
+        <w:spacing w:line="240" w:lineRule="auto"/>
+        <w:rPr>
+          <w:b/>
+        </w:rPr>
+      </w:pPr>
+    </w:p>
+    <w:p>
+      <w:pPr>
+        <w:spacing w:line="240" w:lineRule="auto"/>
+      </w:pPr>
+      <w:r>
+        <w:rPr>
+          <w:b/>
+        </w:rPr>
+        <w:t>Empleado</w:t>
+      </w:r>
+      <w:r>
+        <w:rPr>
+          <w:b/>
+        </w:rPr>
+        <w:t xml:space="preserve"> = </w:t>
+      </w:r>
+      <w:r>
+        <w:rPr>
+          <w:u w:val="single"/>
+        </w:rPr>
+        <w:t>OIDEmpleado</w:t>
+      </w:r>
+      <w:r>
+        <w:rPr>
+          <w:b/>
+        </w:rPr>
+        <w:t xml:space="preserve"> + </w:t>
+      </w:r>
+      <w:r>
+        <w:t>nroLegajo</w:t>
+      </w:r>
+      <w:r>
+        <w:t xml:space="preserve"> + apellido + nombre</w:t>
+      </w:r>
+    </w:p>
+    <w:p>
+      <w:pPr>
+        <w:spacing w:line="240" w:lineRule="auto"/>
+      </w:pPr>
+      <w:r>
+        <w:rPr>
+          <w:b/>
+        </w:rPr>
+        <w:t xml:space="preserve">RégimenAsignado </w:t>
+      </w:r>
+      <w:r>
+        <w:rPr>
+          <w:b/>
+        </w:rPr>
+        <w:t>=</w:t>
+      </w:r>
+      <w:r>
+        <w:rPr>
+          <w:b/>
+        </w:rPr>
+        <w:t xml:space="preserve"> </w:t>
+      </w:r>
+      <w:r>
+        <w:rPr>
+          <w:u w:val="single"/>
+        </w:rPr>
+        <w:t>OIDRA</w:t>
+      </w:r>
+      <w:r>
+        <w:rPr>
+          <w:b/>
+        </w:rPr>
+        <w:t xml:space="preserve"> </w:t>
+      </w:r>
+      <w:r>
+        <w:t xml:space="preserve">+ </w:t>
+      </w:r>
+      <w:r>
+        <w:rPr>
+          <w:i/>
+          <w:u w:val="dotted"/>
+        </w:rPr>
+        <w:t>OIDEmpleado</w:t>
+      </w:r>
+      <w:r>
+        <w:t xml:space="preserve"> + </w:t>
+      </w:r>
+      <w:r>
+        <w:rPr>
+          <w:i/>
+          <w:u w:val="dotted"/>
+        </w:rPr>
+        <w:t>OIDOficina</w:t>
+      </w:r>
+      <w:r>
+        <w:t xml:space="preserve"> + </w:t>
+      </w:r>
+      <w:r>
+        <w:rPr>
+          <w:i/>
+          <w:u w:val="dotted"/>
+        </w:rPr>
+        <w:t>OIDRH</w:t>
+      </w:r>
+      <w:r>
+        <w:t xml:space="preserve"> + </w:t>
+      </w:r>
+      <w:r>
+        <w:rPr>
+          <w:i/>
+          <w:u w:val="dotted"/>
+        </w:rPr>
+        <w:t>OIDTCH</w:t>
+      </w:r>
+      <w:r>
+        <w:t xml:space="preserve"> </w:t>
+      </w:r>
+      <w:r>
+        <w:t xml:space="preserve"> + fechaDesde + </w:t>
+      </w:r>
+      <w:r>
+        <w:t>f</w:t>
+      </w:r>
+      <w:r>
+        <w:t>echaHasta</w:t>
+      </w:r>
+    </w:p>
+    <w:p>
+      <w:pPr>
+        <w:spacing w:line="240" w:lineRule="auto"/>
+      </w:pPr>
+      <w:r>
+        <w:rPr>
+          <w:b/>
+        </w:rPr>
+        <w:t>HorarioRegimen</w:t>
+      </w:r>
+      <w:r>
+        <w:t xml:space="preserve"> = </w:t>
+      </w:r>
+      <w:r>
+        <w:t xml:space="preserve"> </w:t>
+      </w:r>
+      <w:r>
+        <w:rPr>
+          <w:u w:val="single"/>
+        </w:rPr>
+        <w:t>OIDHR</w:t>
+      </w:r>
+      <w:r>
+        <w:t xml:space="preserve"> </w:t>
+      </w:r>
+      <w:r>
+        <w:t>+ horaDesde + horaHasta + nombreDia</w:t>
+      </w:r>
+    </w:p>
+    <w:p>
+      <w:pPr>
+        <w:rPr>
+          <w:lang w:val="en-US"/>
+        </w:rPr>
+      </w:pPr>
+      <w:r>
+        <w:rPr>
+          <w:b/>
+          <w:lang w:val="en-US"/>
+        </w:rPr>
+        <w:t>HorarioReg/RegimenHor =</w:t>
+      </w:r>
+      <w:r>
+        <w:rPr>
+          <w:u w:val="single"/>
+          <w:lang w:val="en-US"/>
+        </w:rPr>
+        <w:t>OIDHR-RH</w:t>
+      </w:r>
+      <w:r>
+        <w:rPr>
+          <w:lang w:val="en-US"/>
+        </w:rPr>
+        <w:t xml:space="preserve"> +</w:t>
+      </w:r>
+      <w:r>
+        <w:rPr>
+          <w:b/>
+          <w:lang w:val="en-US"/>
+        </w:rPr>
+        <w:t xml:space="preserve"> </w:t>
+      </w:r>
+      <w:r>
+        <w:rPr>
+          <w:i/>
+          <w:u w:val="dotted"/>
+          <w:lang w:val="en-US"/>
+        </w:rPr>
+        <w:t>OIDRH</w:t>
+      </w:r>
+      <w:r>
+        <w:rPr>
+          <w:i/>
+          <w:lang w:val="en-US"/>
+        </w:rPr>
+        <w:t xml:space="preserve"> + </w:t>
+      </w:r>
+      <w:r>
+        <w:rPr>
+          <w:i/>
+          <w:u w:val="dotted"/>
+          <w:lang w:val="en-US"/>
+        </w:rPr>
+        <w:t>OIDHR</w:t>
+      </w:r>
+      <w:r>
+        <w:rPr>
+          <w:u w:val="single"/>
+          <w:lang w:val="en-US"/>
+        </w:rPr>
+        <w:t xml:space="preserve"> </w:t>
+      </w:r>
+    </w:p>
+    <w:p>
+      <w:pPr>
+        <w:spacing w:line="240" w:lineRule="auto"/>
+      </w:pPr>
+      <w:r>
+        <w:rPr>
+          <w:b/>
+        </w:rPr>
+        <w:t>RégimenHorario</w:t>
+      </w:r>
+      <w:r>
+        <w:t xml:space="preserve"> = </w:t>
+      </w:r>
+      <w:r>
+        <w:rPr>
+          <w:u w:val="single"/>
+        </w:rPr>
+        <w:t>OIDRH</w:t>
+      </w:r>
+      <w:r>
+        <w:t xml:space="preserve"> </w:t>
+      </w:r>
+      <w:r>
+        <w:t>+ nombre</w:t>
+      </w:r>
+    </w:p>
+    <w:p>
+      <w:pPr>
+        <w:spacing w:line="240" w:lineRule="auto"/>
+      </w:pPr>
+      <w:r>
+        <w:rPr>
+          <w:b/>
+        </w:rPr>
+        <w:t xml:space="preserve">TipoControlHorario </w:t>
+      </w:r>
+      <w:r>
+        <w:t xml:space="preserve">= </w:t>
+      </w:r>
+      <w:r>
+        <w:rPr>
+          <w:u w:val="single"/>
+        </w:rPr>
+        <w:t>OIDTCH</w:t>
+      </w:r>
+      <w:r>
+        <w:rPr>
+          <w:b/>
+        </w:rPr>
+        <w:t xml:space="preserve"> </w:t>
+      </w:r>
+      <w:r>
+        <w:t>+ descripción</w:t>
+      </w:r>
+    </w:p>
+    <w:p>
+      <w:pPr>
+        <w:spacing w:line="240" w:lineRule="auto"/>
+        <w:rPr>
+          <w:u w:val="single"/>
+        </w:rPr>
+      </w:pPr>
+      <w:r>
+        <w:rPr>
+          <w:b/>
+        </w:rPr>
+        <w:t xml:space="preserve">Oficina = </w:t>
+      </w:r>
+      <w:r>
+        <w:rPr>
+          <w:u w:val="single"/>
+        </w:rPr>
+        <w:t>OIDOficina</w:t>
+      </w:r>
+    </w:p>
+    <w:p>
+      <w:pPr>
+        <w:spacing w:line="240" w:lineRule="auto"/>
+        <w:rPr>
+          <w:b/>
+        </w:rPr>
+      </w:pPr>
+      <w:r>
+        <w:rPr>
+          <w:b/>
+        </w:rPr>
+        <w:t>RelojPersonal</w:t>
+      </w:r>
+      <w:r>
+        <w:t xml:space="preserve"> =</w:t>
+      </w:r>
+      <w:r>
+        <w:t xml:space="preserve"> </w:t>
+      </w:r>
+      <w:r>
+        <w:rPr>
+          <w:u w:val="single"/>
+        </w:rPr>
+        <w:t>OIDRP</w:t>
+      </w:r>
+      <w:r>
+        <w:t xml:space="preserve"> </w:t>
+      </w:r>
+      <w:r>
+        <w:t>+ numeroSerie  +</w:t>
+      </w:r>
+      <w:r>
+        <w:t xml:space="preserve"> </w:t>
+      </w:r>
+      <w:r>
+        <w:rPr>
+          <w:i/>
+          <w:u w:val="dotted"/>
+        </w:rPr>
+        <w:t>OIDModelo</w:t>
+      </w:r>
+    </w:p>
+    <w:p>
+      <w:r>
+        <w:rPr>
+          <w:b/>
+        </w:rPr>
+        <w:t>Reloj/Oficina</w:t>
+      </w:r>
+      <w:r>
+        <w:t xml:space="preserve"> =</w:t>
+      </w:r>
+      <w:r>
+        <w:rPr>
+          <w:u w:val="single"/>
+        </w:rPr>
+        <w:t>OIDRelojOficina</w:t>
+      </w:r>
+      <w:r>
+        <w:t xml:space="preserve"> +</w:t>
+      </w:r>
+      <w:r>
+        <w:rPr>
+          <w:i/>
+        </w:rPr>
+        <w:t xml:space="preserve"> </w:t>
+      </w:r>
+      <w:r>
+        <w:rPr>
+          <w:i/>
+          <w:u w:val="dotted"/>
+        </w:rPr>
+        <w:t>OIDReloj</w:t>
+      </w:r>
+      <w:r>
+        <w:rPr>
+          <w:i/>
+        </w:rPr>
+        <w:t xml:space="preserve"> + </w:t>
+      </w:r>
+      <w:r>
+        <w:rPr>
+          <w:i/>
+          <w:u w:val="dotted"/>
+        </w:rPr>
+        <w:t>OIDOficina</w:t>
+      </w:r>
+    </w:p>
+    <w:p>
+      <w:pPr>
+        <w:spacing w:line="240" w:lineRule="auto"/>
+      </w:pPr>
+      <w:r>
+        <w:rPr>
+          <w:b/>
+        </w:rPr>
+        <w:t>Marcada</w:t>
+      </w:r>
+      <w:r>
+        <w:t xml:space="preserve"> =</w:t>
+      </w:r>
+      <w:r>
+        <w:rPr>
+          <w:u w:val="single"/>
+        </w:rPr>
+        <w:t>OIDMarcada</w:t>
+      </w:r>
+      <w:r>
+        <w:rPr>
+          <w:b/>
+        </w:rPr>
+        <w:t xml:space="preserve"> + </w:t>
+      </w:r>
+      <w:r>
+        <w:rPr>
+          <w:i/>
+          <w:u w:val="dotted"/>
+        </w:rPr>
+        <w:t>OIDHR</w:t>
+      </w:r>
+      <w:r>
+        <w:rPr>
+          <w:b/>
+        </w:rPr>
+        <w:t xml:space="preserve"> + </w:t>
+      </w:r>
+      <w:r>
+        <w:rPr>
+          <w:i/>
+          <w:u w:val="dotted"/>
+        </w:rPr>
+        <w:t>OIDEmpleado</w:t>
+      </w:r>
+      <w:r>
+        <w:rPr>
+          <w:b/>
+        </w:rPr>
+        <w:t xml:space="preserve"> + </w:t>
+      </w:r>
+      <w:r>
+        <w:rPr>
+          <w:i/>
+          <w:u w:val="dotted"/>
+        </w:rPr>
+        <w:t>OIDRP</w:t>
+      </w:r>
+      <w:r>
+        <w:rPr>
+          <w:b/>
+        </w:rPr>
+        <w:t xml:space="preserve"> + </w:t>
+      </w:r>
+      <w:r>
+        <w:rPr>
+          <w:i/>
+          <w:u w:val="dotted"/>
+        </w:rPr>
+        <w:t>OIDRA</w:t>
+      </w:r>
+      <w:r>
+        <w:rPr>
+          <w:b/>
+        </w:rPr>
+        <w:t xml:space="preserve"> </w:t>
+      </w:r>
+      <w:r>
+        <w:t>+</w:t>
+      </w:r>
+      <w:r>
+        <w:t xml:space="preserve"> </w:t>
+      </w:r>
+      <w:r>
+        <w:t xml:space="preserve">fecha + horaEntrada + horaSalida </w:t>
+      </w:r>
+      <w:r>
+        <w:t>+ vali</w:t>
+      </w:r>
+      <w:r>
+        <w:t>dez</w:t>
+      </w:r>
+    </w:p>
+    <w:p>
+      <w:pPr>
+        <w:spacing w:line="240" w:lineRule="auto"/>
+      </w:pPr>
+      <w:r>
+        <w:rPr>
+          <w:b/>
+        </w:rPr>
+        <w:t>Modelo</w:t>
+      </w:r>
+      <w:r>
+        <w:t xml:space="preserve"> = </w:t>
+      </w:r>
+      <w:r>
+        <w:rPr>
+          <w:u w:val="single"/>
+        </w:rPr>
+        <w:t>OIDModelo</w:t>
+      </w:r>
+      <w:r>
+        <w:t xml:space="preserve"> + </w:t>
+      </w:r>
+      <w:r>
+        <w:t>nombreModelo</w:t>
+      </w:r>
+      <w:r>
+        <w:t xml:space="preserve"> + </w:t>
+      </w:r>
+      <w:r>
+        <w:rPr>
+          <w:i/>
+          <w:u w:val="dotted"/>
+        </w:rPr>
+        <w:t>OIDFabricante</w:t>
+      </w:r>
+    </w:p>
+    <w:p>
+      <w:pPr>
+        <w:spacing w:line="240" w:lineRule="auto"/>
+        <w:rPr>
+          <w:u w:val="single"/>
+        </w:rPr>
+      </w:pPr>
+      <w:r>
+        <w:rPr>
+          <w:b/>
+        </w:rPr>
+        <w:t>Fabricante</w:t>
+      </w:r>
+      <w:r>
+        <w:t xml:space="preserve"> = </w:t>
+      </w:r>
+      <w:r>
+        <w:rPr>
+          <w:u w:val="single"/>
+        </w:rPr>
+        <w:t>OIDFabricante</w:t>
+      </w:r>
+      <w:r>
+        <w:t xml:space="preserve"> </w:t>
+      </w:r>
+      <w:r>
+        <w:t xml:space="preserve"> + </w:t>
+      </w:r>
+      <w:r>
+        <w:t>nombreFabricante</w:t>
+      </w:r>
+    </w:p>
+    <w:p>
+      <w:r>
+        <w:rPr>
+          <w:b/>
+        </w:rPr>
+        <w:t>VigenciaRangoTardanza</w:t>
+      </w:r>
+      <w:r>
+        <w:t xml:space="preserve"> = </w:t>
+      </w:r>
+      <w:r>
+        <w:rPr>
+          <w:u w:val="single"/>
+        </w:rPr>
+        <w:t>OID</w:t>
+      </w:r>
+      <w:r>
+        <w:rPr>
+          <w:u w:val="single"/>
+        </w:rPr>
+        <w:t>VRT</w:t>
+      </w:r>
+      <w:r>
+        <w:t xml:space="preserve"> + </w:t>
+      </w:r>
+      <w:r>
+        <w:t>fechaDesde + fechaHasta</w:t>
+      </w:r>
+      <w:r>
+        <w:t xml:space="preserve"> + </w:t>
+      </w:r>
+      <w:r>
+        <w:rPr>
+          <w:i/>
+          <w:u w:val="dotted"/>
+        </w:rPr>
+        <w:t>OIDRT</w:t>
+      </w:r>
+    </w:p>
+    <w:p>
+      <w:r>
+        <w:rPr>
+          <w:b/>
+        </w:rPr>
+        <w:t xml:space="preserve">RangoDeTardanza = </w:t>
+      </w:r>
+      <w:r>
+        <w:rPr>
+          <w:u w:val="single"/>
+        </w:rPr>
+        <w:t>OIDRT</w:t>
+      </w:r>
+      <w:r>
+        <w:t xml:space="preserve"> </w:t>
+      </w:r>
+      <w:r>
+        <w:t xml:space="preserve">+ minutosDesde + minutosHasta + </w:t>
+      </w:r>
+      <w:r>
+        <w:t>cdadDiasPerdon</w:t>
+      </w:r>
+      <w:r>
+        <w:t xml:space="preserve"> + porcentajeDescuento + </w:t>
+      </w:r>
+      <w:r>
+        <w:rPr>
+          <w:i/>
+          <w:u w:val="dotted"/>
+        </w:rPr>
+        <w:t>OIDVRT</w:t>
+      </w:r>
     </w:p>
     <w:p>
       <w:r>
@@ -1274,6 +1282,7 @@
         <w:docPartUnique/>
       </w:docPartObj>
     </w:sdtPr>
+    <w:sdtEndPr/>
     <w:sdtContent>
       <w:p>
         <w:pPr>

</xml_diff>

<commit_message>
cambios en la entidad Marcada, se separo la hora en hora, minuto y segundo
</commit_message>
<xml_diff>
--- a/MER/Control de Asistencia/Mapeo - Control de Asistencia.docx
+++ b/MER/Control de Asistencia/Mapeo - Control de Asistencia.docx
@@ -359,7 +359,55 @@
         <w:rPr>
           <w:u w:val="single"/>
         </w:rPr>
-        <w:t>fecha + horaEntrada + horaSalida</w:t>
+        <w:t xml:space="preserve">fecha + </w:t>
+      </w:r>
+      <w:r>
+        <w:rPr>
+          <w:u w:val="single"/>
+        </w:rPr>
+        <w:t>horaEntrada +</w:t>
+      </w:r>
+      <w:r>
+        <w:rPr>
+          <w:u w:val="single"/>
+        </w:rPr>
+        <w:t>minuto</w:t>
+      </w:r>
+      <w:r>
+        <w:rPr>
+          <w:u w:val="single"/>
+        </w:rPr>
+        <w:t>Entrada</w:t>
+      </w:r>
+      <w:r>
+        <w:rPr>
+          <w:u w:val="single"/>
+        </w:rPr>
+        <w:t xml:space="preserve"> + segundo</w:t>
+      </w:r>
+      <w:r>
+        <w:rPr>
+          <w:u w:val="single"/>
+        </w:rPr>
+        <w:t>Entrada</w:t>
+      </w:r>
+      <w:r>
+        <w:t xml:space="preserve"> +</w:t>
+      </w:r>
+      <w:r>
+        <w:t xml:space="preserve"> horaSalida</w:t>
+      </w:r>
+      <w:r>
+        <w:t xml:space="preserve"> + minuto</w:t>
+      </w:r>
+      <w:r>
+        <w:t>Salida</w:t>
+      </w:r>
+      <w:r>
+        <w:t xml:space="preserve"> + segundo</w:t>
+      </w:r>
+      <w:r>
+        <w:t>Salida</w:t>
       </w:r>
       <w:r>
         <w:t xml:space="preserve"> + vali</w:t>
@@ -392,21 +440,20 @@
       </w:r>
       <w:r>
         <w:rPr>
-          <w:u w:val="single"/>
+          <w:i/>
+          <w:u w:val="dotted"/>
         </w:rPr>
         <w:t>codReloj</w:t>
       </w:r>
       <w:r>
         <w:t xml:space="preserve"> + </w:t>
       </w:r>
-      <w:proofErr w:type="gramStart"/>
       <w:r>
         <w:rPr>
           <w:u w:val="dotted"/>
         </w:rPr>
         <w:t>codigoRA</w:t>
       </w:r>
-      <w:proofErr w:type="gramEnd"/>
     </w:p>
     <w:p>
       <w:pPr>
@@ -576,487 +623,499 @@
       <w:pPr>
         <w:pStyle w:val="Ttulo1"/>
       </w:pPr>
+      <w:r>
+        <w:lastRenderedPageBreak/>
+        <w:t>MAPEO DE CONTROL DE ASISTENCIA</w:t>
+      </w:r>
+    </w:p>
+    <w:p>
+      <w:pPr>
+        <w:spacing w:line="240" w:lineRule="auto"/>
+        <w:rPr>
+          <w:b/>
+        </w:rPr>
+      </w:pPr>
+    </w:p>
+    <w:p>
+      <w:pPr>
+        <w:spacing w:line="240" w:lineRule="auto"/>
+      </w:pPr>
+      <w:r>
+        <w:rPr>
+          <w:b/>
+        </w:rPr>
+        <w:t>Empleado</w:t>
+      </w:r>
+      <w:r>
+        <w:rPr>
+          <w:b/>
+        </w:rPr>
+        <w:t xml:space="preserve"> = </w:t>
+      </w:r>
+      <w:r>
+        <w:rPr>
+          <w:u w:val="single"/>
+        </w:rPr>
+        <w:t>OIDEmpleado</w:t>
+      </w:r>
+      <w:r>
+        <w:rPr>
+          <w:b/>
+        </w:rPr>
+        <w:t xml:space="preserve"> + </w:t>
+      </w:r>
+      <w:r>
+        <w:t>nroLegajo</w:t>
+      </w:r>
+      <w:r>
+        <w:t xml:space="preserve"> + apellido + nombre</w:t>
+      </w:r>
+    </w:p>
+    <w:p>
+      <w:pPr>
+        <w:spacing w:line="240" w:lineRule="auto"/>
+      </w:pPr>
+      <w:r>
+        <w:rPr>
+          <w:b/>
+        </w:rPr>
+        <w:t xml:space="preserve">RégimenAsignado </w:t>
+      </w:r>
+      <w:r>
+        <w:rPr>
+          <w:b/>
+        </w:rPr>
+        <w:t>=</w:t>
+      </w:r>
+      <w:r>
+        <w:rPr>
+          <w:b/>
+        </w:rPr>
+        <w:t xml:space="preserve"> </w:t>
+      </w:r>
+      <w:r>
+        <w:rPr>
+          <w:u w:val="single"/>
+        </w:rPr>
+        <w:t>OIDRA</w:t>
+      </w:r>
+      <w:r>
+        <w:rPr>
+          <w:b/>
+        </w:rPr>
+        <w:t xml:space="preserve"> </w:t>
+      </w:r>
+      <w:r>
+        <w:t xml:space="preserve">+ </w:t>
+      </w:r>
+      <w:r>
+        <w:rPr>
+          <w:i/>
+          <w:u w:val="dotted"/>
+        </w:rPr>
+        <w:t>OIDEmpleado</w:t>
+      </w:r>
+      <w:r>
+        <w:t xml:space="preserve"> + </w:t>
+      </w:r>
+      <w:r>
+        <w:rPr>
+          <w:i/>
+          <w:u w:val="dotted"/>
+        </w:rPr>
+        <w:t>OIDOficina</w:t>
+      </w:r>
+      <w:r>
+        <w:t xml:space="preserve"> + </w:t>
+      </w:r>
+      <w:r>
+        <w:rPr>
+          <w:i/>
+          <w:u w:val="dotted"/>
+        </w:rPr>
+        <w:t>OIDRH</w:t>
+      </w:r>
+      <w:r>
+        <w:t xml:space="preserve"> + </w:t>
+      </w:r>
+      <w:r>
+        <w:rPr>
+          <w:i/>
+          <w:u w:val="dotted"/>
+        </w:rPr>
+        <w:t>OIDTCH</w:t>
+      </w:r>
+      <w:r>
+        <w:t xml:space="preserve"> </w:t>
+      </w:r>
+      <w:r>
+        <w:t xml:space="preserve"> + fechaDesde + </w:t>
+      </w:r>
+      <w:r>
+        <w:t>f</w:t>
+      </w:r>
+      <w:r>
+        <w:t>echaHasta</w:t>
+      </w:r>
+    </w:p>
+    <w:p>
+      <w:pPr>
+        <w:spacing w:line="240" w:lineRule="auto"/>
+      </w:pPr>
+      <w:r>
+        <w:rPr>
+          <w:b/>
+        </w:rPr>
+        <w:t>HorarioRegimen</w:t>
+      </w:r>
+      <w:r>
+        <w:t xml:space="preserve"> = </w:t>
+      </w:r>
+      <w:r>
+        <w:t xml:space="preserve"> </w:t>
+      </w:r>
+      <w:r>
+        <w:rPr>
+          <w:u w:val="single"/>
+        </w:rPr>
+        <w:t>OIDHR</w:t>
+      </w:r>
+      <w:r>
+        <w:t xml:space="preserve"> </w:t>
+      </w:r>
+      <w:r>
+        <w:t>+ horaDesde + horaHasta + nombreDia</w:t>
+      </w:r>
+    </w:p>
+    <w:p>
+      <w:pPr>
+        <w:rPr>
+          <w:lang w:val="en-US"/>
+        </w:rPr>
+      </w:pPr>
+      <w:r>
+        <w:rPr>
+          <w:b/>
+          <w:lang w:val="en-US"/>
+        </w:rPr>
+        <w:t>HorarioReg/RegimenHor =</w:t>
+      </w:r>
+      <w:r>
+        <w:rPr>
+          <w:u w:val="single"/>
+          <w:lang w:val="en-US"/>
+        </w:rPr>
+        <w:t>OIDHR-RH</w:t>
+      </w:r>
+      <w:r>
+        <w:rPr>
+          <w:lang w:val="en-US"/>
+        </w:rPr>
+        <w:t xml:space="preserve"> +</w:t>
+      </w:r>
+      <w:r>
+        <w:rPr>
+          <w:b/>
+          <w:lang w:val="en-US"/>
+        </w:rPr>
+        <w:t xml:space="preserve"> </w:t>
+      </w:r>
+      <w:r>
+        <w:rPr>
+          <w:i/>
+          <w:u w:val="dotted"/>
+          <w:lang w:val="en-US"/>
+        </w:rPr>
+        <w:t>OIDRH</w:t>
+      </w:r>
+      <w:r>
+        <w:rPr>
+          <w:i/>
+          <w:lang w:val="en-US"/>
+        </w:rPr>
+        <w:t xml:space="preserve"> + </w:t>
+      </w:r>
+      <w:r>
+        <w:rPr>
+          <w:i/>
+          <w:u w:val="dotted"/>
+          <w:lang w:val="en-US"/>
+        </w:rPr>
+        <w:t>OIDHR</w:t>
+      </w:r>
+      <w:r>
+        <w:rPr>
+          <w:u w:val="single"/>
+          <w:lang w:val="en-US"/>
+        </w:rPr>
+        <w:t xml:space="preserve"> </w:t>
+      </w:r>
+    </w:p>
+    <w:p>
+      <w:pPr>
+        <w:spacing w:line="240" w:lineRule="auto"/>
+      </w:pPr>
+      <w:r>
+        <w:rPr>
+          <w:b/>
+        </w:rPr>
+        <w:t>RégimenHorario</w:t>
+      </w:r>
+      <w:r>
+        <w:t xml:space="preserve"> = </w:t>
+      </w:r>
+      <w:r>
+        <w:rPr>
+          <w:u w:val="single"/>
+        </w:rPr>
+        <w:t>OIDRH</w:t>
+      </w:r>
+      <w:r>
+        <w:t xml:space="preserve"> </w:t>
+      </w:r>
+      <w:r>
+        <w:t>+ nombre</w:t>
+      </w:r>
+    </w:p>
+    <w:p>
+      <w:pPr>
+        <w:spacing w:line="240" w:lineRule="auto"/>
+      </w:pPr>
+      <w:r>
+        <w:rPr>
+          <w:b/>
+        </w:rPr>
+        <w:t xml:space="preserve">TipoControlHorario </w:t>
+      </w:r>
+      <w:r>
+        <w:t xml:space="preserve">= </w:t>
+      </w:r>
+      <w:r>
+        <w:rPr>
+          <w:u w:val="single"/>
+        </w:rPr>
+        <w:t>OIDTCH</w:t>
+      </w:r>
+      <w:r>
+        <w:rPr>
+          <w:b/>
+        </w:rPr>
+        <w:t xml:space="preserve"> </w:t>
+      </w:r>
+      <w:r>
+        <w:t>+ descripción</w:t>
+      </w:r>
+    </w:p>
+    <w:p>
+      <w:pPr>
+        <w:spacing w:line="240" w:lineRule="auto"/>
+        <w:rPr>
+          <w:u w:val="single"/>
+        </w:rPr>
+      </w:pPr>
+      <w:r>
+        <w:rPr>
+          <w:b/>
+        </w:rPr>
+        <w:t xml:space="preserve">Oficina = </w:t>
+      </w:r>
+      <w:r>
+        <w:rPr>
+          <w:u w:val="single"/>
+        </w:rPr>
+        <w:t>OIDOficina</w:t>
+      </w:r>
+    </w:p>
+    <w:p>
+      <w:pPr>
+        <w:spacing w:line="240" w:lineRule="auto"/>
+        <w:rPr>
+          <w:b/>
+        </w:rPr>
+      </w:pPr>
+      <w:r>
+        <w:rPr>
+          <w:b/>
+        </w:rPr>
+        <w:t>RelojPersonal</w:t>
+      </w:r>
+      <w:r>
+        <w:t xml:space="preserve"> =</w:t>
+      </w:r>
+      <w:r>
+        <w:t xml:space="preserve"> </w:t>
+      </w:r>
+      <w:r>
+        <w:rPr>
+          <w:u w:val="single"/>
+        </w:rPr>
+        <w:t>OIDRP</w:t>
+      </w:r>
+      <w:r>
+        <w:t xml:space="preserve"> </w:t>
+      </w:r>
+      <w:r>
+        <w:t>+ numeroSerie  +</w:t>
+      </w:r>
+      <w:r>
+        <w:t xml:space="preserve"> </w:t>
+      </w:r>
+      <w:r>
+        <w:rPr>
+          <w:i/>
+          <w:u w:val="dotted"/>
+        </w:rPr>
+        <w:t>OIDModelo</w:t>
+      </w:r>
+    </w:p>
+    <w:p>
+      <w:r>
+        <w:rPr>
+          <w:b/>
+        </w:rPr>
+        <w:t>Reloj/Oficina</w:t>
+      </w:r>
+      <w:r>
+        <w:t xml:space="preserve"> =</w:t>
+      </w:r>
+      <w:r>
+        <w:rPr>
+          <w:u w:val="single"/>
+        </w:rPr>
+        <w:t>OIDRelojOficina</w:t>
+      </w:r>
+      <w:r>
+        <w:t xml:space="preserve"> +</w:t>
+      </w:r>
+      <w:r>
+        <w:rPr>
+          <w:i/>
+        </w:rPr>
+        <w:t xml:space="preserve"> </w:t>
+      </w:r>
+      <w:r>
+        <w:rPr>
+          <w:i/>
+          <w:u w:val="dotted"/>
+        </w:rPr>
+        <w:t>OIDReloj</w:t>
+      </w:r>
+      <w:r>
+        <w:rPr>
+          <w:i/>
+        </w:rPr>
+        <w:t xml:space="preserve"> + </w:t>
+      </w:r>
+      <w:r>
+        <w:rPr>
+          <w:i/>
+          <w:u w:val="dotted"/>
+        </w:rPr>
+        <w:t>OIDOficina</w:t>
+      </w:r>
+    </w:p>
+    <w:p>
+      <w:pPr>
+        <w:spacing w:line="240" w:lineRule="auto"/>
+      </w:pPr>
+      <w:r>
+        <w:rPr>
+          <w:b/>
+        </w:rPr>
+        <w:t>Marcada</w:t>
+      </w:r>
+      <w:r>
+        <w:t xml:space="preserve"> =</w:t>
+      </w:r>
+      <w:r>
+        <w:rPr>
+          <w:u w:val="single"/>
+        </w:rPr>
+        <w:t>OIDMarcada</w:t>
+      </w:r>
+      <w:r>
+        <w:rPr>
+          <w:b/>
+        </w:rPr>
+        <w:t xml:space="preserve"> + </w:t>
+      </w:r>
+      <w:r>
+        <w:rPr>
+          <w:i/>
+          <w:u w:val="dotted"/>
+        </w:rPr>
+        <w:t>OIDHR</w:t>
+      </w:r>
+      <w:r>
+        <w:rPr>
+          <w:b/>
+        </w:rPr>
+        <w:t xml:space="preserve"> + </w:t>
+      </w:r>
+      <w:r>
+        <w:rPr>
+          <w:i/>
+          <w:u w:val="dotted"/>
+        </w:rPr>
+        <w:t>OIDEmpleado</w:t>
+      </w:r>
+      <w:r>
+        <w:rPr>
+          <w:b/>
+        </w:rPr>
+        <w:t xml:space="preserve"> + </w:t>
+      </w:r>
+      <w:r>
+        <w:rPr>
+          <w:i/>
+          <w:u w:val="dotted"/>
+        </w:rPr>
+        <w:t>OIDRP</w:t>
+      </w:r>
+      <w:r>
+        <w:rPr>
+          <w:b/>
+        </w:rPr>
+        <w:t xml:space="preserve"> + </w:t>
+      </w:r>
+      <w:r>
+        <w:rPr>
+          <w:i/>
+          <w:u w:val="dotted"/>
+        </w:rPr>
+        <w:t>OIDRA</w:t>
+      </w:r>
+      <w:r>
+        <w:rPr>
+          <w:b/>
+        </w:rPr>
+        <w:t xml:space="preserve"> </w:t>
+      </w:r>
+      <w:r>
+        <w:t>+</w:t>
+      </w:r>
+      <w:r>
+        <w:t xml:space="preserve"> </w:t>
+      </w:r>
+      <w:r>
+        <w:t xml:space="preserve">fecha + horaEntrada + </w:t>
+      </w:r>
+      <w:r>
+        <w:t xml:space="preserve">minutoEntrada + segundoEntrada + </w:t>
+      </w:r>
+      <w:r>
+        <w:t xml:space="preserve">horaSalida </w:t>
+      </w:r>
+      <w:r>
+        <w:t xml:space="preserve">+ </w:t>
+      </w:r>
+      <w:r>
+        <w:t xml:space="preserve">minutoSalida + segundoSalida + </w:t>
+      </w:r>
       <w:bookmarkStart w:id="0" w:name="_GoBack"/>
       <w:bookmarkEnd w:id="0"/>
       <w:r>
-        <w:lastRenderedPageBreak/>
-        <w:t>MAPEO DE CONTROL DE ASISTENCIA</w:t>
-      </w:r>
-    </w:p>
-    <w:p>
-      <w:pPr>
-        <w:spacing w:line="240" w:lineRule="auto"/>
-        <w:rPr>
-          <w:b/>
-        </w:rPr>
-      </w:pPr>
-    </w:p>
-    <w:p>
-      <w:pPr>
-        <w:spacing w:line="240" w:lineRule="auto"/>
-      </w:pPr>
-      <w:r>
-        <w:rPr>
-          <w:b/>
-        </w:rPr>
-        <w:t>Empleado</w:t>
-      </w:r>
-      <w:r>
-        <w:rPr>
-          <w:b/>
-        </w:rPr>
-        <w:t xml:space="preserve"> = </w:t>
-      </w:r>
-      <w:r>
-        <w:rPr>
-          <w:u w:val="single"/>
-        </w:rPr>
-        <w:t>OIDEmpleado</w:t>
-      </w:r>
-      <w:r>
-        <w:rPr>
-          <w:b/>
-        </w:rPr>
-        <w:t xml:space="preserve"> + </w:t>
-      </w:r>
-      <w:r>
-        <w:t>nroLegajo</w:t>
-      </w:r>
-      <w:r>
-        <w:t xml:space="preserve"> + apellido + nombre</w:t>
-      </w:r>
-    </w:p>
-    <w:p>
-      <w:pPr>
-        <w:spacing w:line="240" w:lineRule="auto"/>
-      </w:pPr>
-      <w:r>
-        <w:rPr>
-          <w:b/>
-        </w:rPr>
-        <w:t xml:space="preserve">RégimenAsignado </w:t>
-      </w:r>
-      <w:r>
-        <w:rPr>
-          <w:b/>
-        </w:rPr>
-        <w:t>=</w:t>
-      </w:r>
-      <w:r>
-        <w:rPr>
-          <w:b/>
-        </w:rPr>
-        <w:t xml:space="preserve"> </w:t>
-      </w:r>
-      <w:r>
-        <w:rPr>
-          <w:u w:val="single"/>
-        </w:rPr>
-        <w:t>OIDRA</w:t>
-      </w:r>
-      <w:r>
-        <w:rPr>
-          <w:b/>
-        </w:rPr>
-        <w:t xml:space="preserve"> </w:t>
-      </w:r>
-      <w:r>
-        <w:t xml:space="preserve">+ </w:t>
-      </w:r>
-      <w:r>
-        <w:rPr>
-          <w:i/>
-          <w:u w:val="dotted"/>
-        </w:rPr>
-        <w:t>OIDEmpleado</w:t>
-      </w:r>
-      <w:r>
-        <w:t xml:space="preserve"> + </w:t>
-      </w:r>
-      <w:r>
-        <w:rPr>
-          <w:i/>
-          <w:u w:val="dotted"/>
-        </w:rPr>
-        <w:t>OIDOficina</w:t>
-      </w:r>
-      <w:r>
-        <w:t xml:space="preserve"> + </w:t>
-      </w:r>
-      <w:r>
-        <w:rPr>
-          <w:i/>
-          <w:u w:val="dotted"/>
-        </w:rPr>
-        <w:t>OIDRH</w:t>
-      </w:r>
-      <w:r>
-        <w:t xml:space="preserve"> + </w:t>
-      </w:r>
-      <w:r>
-        <w:rPr>
-          <w:i/>
-          <w:u w:val="dotted"/>
-        </w:rPr>
-        <w:t>OIDTCH</w:t>
-      </w:r>
-      <w:r>
-        <w:t xml:space="preserve"> </w:t>
-      </w:r>
-      <w:r>
-        <w:t xml:space="preserve"> + fechaDesde + </w:t>
-      </w:r>
-      <w:r>
-        <w:t>f</w:t>
-      </w:r>
-      <w:r>
-        <w:t>echaHasta</w:t>
-      </w:r>
-    </w:p>
-    <w:p>
-      <w:pPr>
-        <w:spacing w:line="240" w:lineRule="auto"/>
-      </w:pPr>
-      <w:r>
-        <w:rPr>
-          <w:b/>
-        </w:rPr>
-        <w:t>HorarioRegimen</w:t>
-      </w:r>
-      <w:r>
-        <w:t xml:space="preserve"> = </w:t>
-      </w:r>
-      <w:r>
-        <w:t xml:space="preserve"> </w:t>
-      </w:r>
-      <w:r>
-        <w:rPr>
-          <w:u w:val="single"/>
-        </w:rPr>
-        <w:t>OIDHR</w:t>
-      </w:r>
-      <w:r>
-        <w:t xml:space="preserve"> </w:t>
-      </w:r>
-      <w:r>
-        <w:t>+ horaDesde + horaHasta + nombreDia</w:t>
-      </w:r>
-    </w:p>
-    <w:p>
-      <w:pPr>
-        <w:rPr>
-          <w:lang w:val="en-US"/>
-        </w:rPr>
-      </w:pPr>
-      <w:r>
-        <w:rPr>
-          <w:b/>
-          <w:lang w:val="en-US"/>
-        </w:rPr>
-        <w:t>HorarioReg/RegimenHor =</w:t>
-      </w:r>
-      <w:r>
-        <w:rPr>
-          <w:u w:val="single"/>
-          <w:lang w:val="en-US"/>
-        </w:rPr>
-        <w:t>OIDHR-RH</w:t>
-      </w:r>
-      <w:r>
-        <w:rPr>
-          <w:lang w:val="en-US"/>
-        </w:rPr>
-        <w:t xml:space="preserve"> +</w:t>
-      </w:r>
-      <w:r>
-        <w:rPr>
-          <w:b/>
-          <w:lang w:val="en-US"/>
-        </w:rPr>
-        <w:t xml:space="preserve"> </w:t>
-      </w:r>
-      <w:r>
-        <w:rPr>
-          <w:i/>
-          <w:u w:val="dotted"/>
-          <w:lang w:val="en-US"/>
-        </w:rPr>
-        <w:t>OIDRH</w:t>
-      </w:r>
-      <w:r>
-        <w:rPr>
-          <w:i/>
-          <w:lang w:val="en-US"/>
-        </w:rPr>
-        <w:t xml:space="preserve"> + </w:t>
-      </w:r>
-      <w:r>
-        <w:rPr>
-          <w:i/>
-          <w:u w:val="dotted"/>
-          <w:lang w:val="en-US"/>
-        </w:rPr>
-        <w:t>OIDHR</w:t>
-      </w:r>
-      <w:r>
-        <w:rPr>
-          <w:u w:val="single"/>
-          <w:lang w:val="en-US"/>
-        </w:rPr>
-        <w:t xml:space="preserve"> </w:t>
-      </w:r>
-    </w:p>
-    <w:p>
-      <w:pPr>
-        <w:spacing w:line="240" w:lineRule="auto"/>
-      </w:pPr>
-      <w:r>
-        <w:rPr>
-          <w:b/>
-        </w:rPr>
-        <w:t>RégimenHorario</w:t>
-      </w:r>
-      <w:r>
-        <w:t xml:space="preserve"> = </w:t>
-      </w:r>
-      <w:r>
-        <w:rPr>
-          <w:u w:val="single"/>
-        </w:rPr>
-        <w:t>OIDRH</w:t>
-      </w:r>
-      <w:r>
-        <w:t xml:space="preserve"> </w:t>
-      </w:r>
-      <w:r>
-        <w:t>+ nombre</w:t>
-      </w:r>
-    </w:p>
-    <w:p>
-      <w:pPr>
-        <w:spacing w:line="240" w:lineRule="auto"/>
-      </w:pPr>
-      <w:r>
-        <w:rPr>
-          <w:b/>
-        </w:rPr>
-        <w:t xml:space="preserve">TipoControlHorario </w:t>
-      </w:r>
-      <w:r>
-        <w:t xml:space="preserve">= </w:t>
-      </w:r>
-      <w:r>
-        <w:rPr>
-          <w:u w:val="single"/>
-        </w:rPr>
-        <w:t>OIDTCH</w:t>
-      </w:r>
-      <w:r>
-        <w:rPr>
-          <w:b/>
-        </w:rPr>
-        <w:t xml:space="preserve"> </w:t>
-      </w:r>
-      <w:r>
-        <w:t>+ descripción</w:t>
-      </w:r>
-    </w:p>
-    <w:p>
-      <w:pPr>
-        <w:spacing w:line="240" w:lineRule="auto"/>
-        <w:rPr>
-          <w:u w:val="single"/>
-        </w:rPr>
-      </w:pPr>
-      <w:r>
-        <w:rPr>
-          <w:b/>
-        </w:rPr>
-        <w:t xml:space="preserve">Oficina = </w:t>
-      </w:r>
-      <w:r>
-        <w:rPr>
-          <w:u w:val="single"/>
-        </w:rPr>
-        <w:t>OIDOficina</w:t>
-      </w:r>
-    </w:p>
-    <w:p>
-      <w:pPr>
-        <w:spacing w:line="240" w:lineRule="auto"/>
-        <w:rPr>
-          <w:b/>
-        </w:rPr>
-      </w:pPr>
-      <w:r>
-        <w:rPr>
-          <w:b/>
-        </w:rPr>
-        <w:t>RelojPersonal</w:t>
-      </w:r>
-      <w:r>
-        <w:t xml:space="preserve"> =</w:t>
-      </w:r>
-      <w:r>
-        <w:t xml:space="preserve"> </w:t>
-      </w:r>
-      <w:r>
-        <w:rPr>
-          <w:u w:val="single"/>
-        </w:rPr>
-        <w:t>OIDRP</w:t>
-      </w:r>
-      <w:r>
-        <w:t xml:space="preserve"> </w:t>
-      </w:r>
-      <w:r>
-        <w:t>+ numeroSerie  +</w:t>
-      </w:r>
-      <w:r>
-        <w:t xml:space="preserve"> </w:t>
-      </w:r>
-      <w:r>
-        <w:rPr>
-          <w:i/>
-          <w:u w:val="dotted"/>
-        </w:rPr>
-        <w:t>OIDModelo</w:t>
-      </w:r>
-    </w:p>
-    <w:p>
-      <w:r>
-        <w:rPr>
-          <w:b/>
-        </w:rPr>
-        <w:t>Reloj/Oficina</w:t>
-      </w:r>
-      <w:r>
-        <w:t xml:space="preserve"> =</w:t>
-      </w:r>
-      <w:r>
-        <w:rPr>
-          <w:u w:val="single"/>
-        </w:rPr>
-        <w:t>OIDRelojOficina</w:t>
-      </w:r>
-      <w:r>
-        <w:t xml:space="preserve"> +</w:t>
-      </w:r>
-      <w:r>
-        <w:rPr>
-          <w:i/>
-        </w:rPr>
-        <w:t xml:space="preserve"> </w:t>
-      </w:r>
-      <w:r>
-        <w:rPr>
-          <w:i/>
-          <w:u w:val="dotted"/>
-        </w:rPr>
-        <w:t>OIDReloj</w:t>
-      </w:r>
-      <w:r>
-        <w:rPr>
-          <w:i/>
-        </w:rPr>
-        <w:t xml:space="preserve"> + </w:t>
-      </w:r>
-      <w:r>
-        <w:rPr>
-          <w:i/>
-          <w:u w:val="dotted"/>
-        </w:rPr>
-        <w:t>OIDOficina</w:t>
-      </w:r>
-    </w:p>
-    <w:p>
-      <w:pPr>
-        <w:spacing w:line="240" w:lineRule="auto"/>
-      </w:pPr>
-      <w:r>
-        <w:rPr>
-          <w:b/>
-        </w:rPr>
-        <w:t>Marcada</w:t>
-      </w:r>
-      <w:r>
-        <w:t xml:space="preserve"> =</w:t>
-      </w:r>
-      <w:r>
-        <w:rPr>
-          <w:u w:val="single"/>
-        </w:rPr>
-        <w:t>OIDMarcada</w:t>
-      </w:r>
-      <w:r>
-        <w:rPr>
-          <w:b/>
-        </w:rPr>
-        <w:t xml:space="preserve"> + </w:t>
-      </w:r>
-      <w:r>
-        <w:rPr>
-          <w:i/>
-          <w:u w:val="dotted"/>
-        </w:rPr>
-        <w:t>OIDHR</w:t>
-      </w:r>
-      <w:r>
-        <w:rPr>
-          <w:b/>
-        </w:rPr>
-        <w:t xml:space="preserve"> + </w:t>
-      </w:r>
-      <w:r>
-        <w:rPr>
-          <w:i/>
-          <w:u w:val="dotted"/>
-        </w:rPr>
-        <w:t>OIDEmpleado</w:t>
-      </w:r>
-      <w:r>
-        <w:rPr>
-          <w:b/>
-        </w:rPr>
-        <w:t xml:space="preserve"> + </w:t>
-      </w:r>
-      <w:r>
-        <w:rPr>
-          <w:i/>
-          <w:u w:val="dotted"/>
-        </w:rPr>
-        <w:t>OIDRP</w:t>
-      </w:r>
-      <w:r>
-        <w:rPr>
-          <w:b/>
-        </w:rPr>
-        <w:t xml:space="preserve"> + </w:t>
-      </w:r>
-      <w:r>
-        <w:rPr>
-          <w:i/>
-          <w:u w:val="dotted"/>
-        </w:rPr>
-        <w:t>OIDRA</w:t>
-      </w:r>
-      <w:r>
-        <w:rPr>
-          <w:b/>
-        </w:rPr>
-        <w:t xml:space="preserve"> </w:t>
-      </w:r>
-      <w:r>
-        <w:t>+</w:t>
-      </w:r>
-      <w:r>
-        <w:t xml:space="preserve"> </w:t>
-      </w:r>
-      <w:r>
-        <w:t xml:space="preserve">fecha + horaEntrada + horaSalida </w:t>
-      </w:r>
-      <w:r>
-        <w:t>+ vali</w:t>
+        <w:t>vali</w:t>
       </w:r>
       <w:r>
         <w:t>dez</w:t>
@@ -1303,7 +1362,7 @@
             <w:noProof/>
             <w:lang w:val="es-ES"/>
           </w:rPr>
-          <w:t>2</w:t>
+          <w:t>1</w:t>
         </w:r>
         <w:r>
           <w:fldChar w:fldCharType="end"/>

</xml_diff>